<commit_message>
mise en place d'onglets
</commit_message>
<xml_diff>
--- a/Datas/documents/EMARGEMENT-SxxA-CARQUEFOU.docx
+++ b/Datas/documents/EMARGEMENT-SxxA-CARQUEFOU.docx
@@ -178,7 +178,7 @@
           <w:bCs/>
           <w:noProof/>
         </w:rPr>
-        <w:t>BOIZUMEAU</w:t>
+        <w:t>MUGABE</w:t>
       </w:r>
       <w:r>
         <w:rPr>
@@ -229,7 +229,7 @@
           <w:bCs/>
           <w:noProof/>
         </w:rPr>
-        <w:t>Rémi</w:t>
+        <w:t>Jean-Jacques</w:t>
       </w:r>
       <w:r>
         <w:rPr>
@@ -291,7 +291,7 @@
           <w:i/>
           <w:noProof/>
         </w:rPr>
-        <w:t>CMI</w:t>
+        <w:t>Toyota Material Handling France S.A.S.</w:t>
       </w:r>
       <w:r>
         <w:rPr>
@@ -499,7 +499,7 @@
           <w:iCs/>
           <w:noProof/>
         </w:rPr>
-        <w:t>2025-09-01 13:30</w:t>
+        <w:t>2025-09-03 13:30</w:t>
       </w:r>
       <w:r>
         <w:rPr>
@@ -548,7 +548,7 @@
           <w:iCs/>
           <w:noProof/>
         </w:rPr>
-        <w:t>2025-09-02 17:30</w:t>
+        <w:t>2025-09-04 17:30</w:t>
       </w:r>
       <w:r>
         <w:rPr>
@@ -1424,36 +1424,8 @@
                               <w:color w:val="000000"/>
                               <w:sz w:val="20"/>
                             </w:rPr>
-                            <w:t xml:space="preserve">Information </w:t>
+                            <w:t>Information classification: Internal</w:t>
                           </w:r>
-                          <w:proofErr w:type="gramStart"/>
-                          <w:r>
-                            <w:rPr>
-                              <w:rFonts w:ascii="Calibri" w:hAnsi="Calibri" w:cs="Calibri"/>
-                              <w:color w:val="000000"/>
-                              <w:sz w:val="20"/>
-                            </w:rPr>
-                            <w:t>classification:</w:t>
-                          </w:r>
-                          <w:proofErr w:type="gramEnd"/>
-                          <w:r>
-                            <w:rPr>
-                              <w:rFonts w:ascii="Calibri" w:hAnsi="Calibri" w:cs="Calibri"/>
-                              <w:color w:val="000000"/>
-                              <w:sz w:val="20"/>
-                            </w:rPr>
-                            <w:t xml:space="preserve"> </w:t>
-                          </w:r>
-                          <w:proofErr w:type="spellStart"/>
-                          <w:r>
-                            <w:rPr>
-                              <w:rFonts w:ascii="Calibri" w:hAnsi="Calibri" w:cs="Calibri"/>
-                              <w:color w:val="000000"/>
-                              <w:sz w:val="20"/>
-                            </w:rPr>
-                            <w:t>Internal</w:t>
-                          </w:r>
-                          <w:proofErr w:type="spellEnd"/>
                         </w:p>
                       </w:txbxContent>
                     </wps:txbx>
@@ -1494,36 +1466,8 @@
                         <w:color w:val="000000"/>
                         <w:sz w:val="20"/>
                       </w:rPr>
-                      <w:t xml:space="preserve">Information </w:t>
+                      <w:t>Information classification: Internal</w:t>
                     </w:r>
-                    <w:proofErr w:type="gramStart"/>
-                    <w:r>
-                      <w:rPr>
-                        <w:rFonts w:ascii="Calibri" w:hAnsi="Calibri" w:cs="Calibri"/>
-                        <w:color w:val="000000"/>
-                        <w:sz w:val="20"/>
-                      </w:rPr>
-                      <w:t>classification:</w:t>
-                    </w:r>
-                    <w:proofErr w:type="gramEnd"/>
-                    <w:r>
-                      <w:rPr>
-                        <w:rFonts w:ascii="Calibri" w:hAnsi="Calibri" w:cs="Calibri"/>
-                        <w:color w:val="000000"/>
-                        <w:sz w:val="20"/>
-                      </w:rPr>
-                      <w:t xml:space="preserve"> </w:t>
-                    </w:r>
-                    <w:proofErr w:type="spellStart"/>
-                    <w:r>
-                      <w:rPr>
-                        <w:rFonts w:ascii="Calibri" w:hAnsi="Calibri" w:cs="Calibri"/>
-                        <w:color w:val="000000"/>
-                        <w:sz w:val="20"/>
-                      </w:rPr>
-                      <w:t>Internal</w:t>
-                    </w:r>
-                    <w:proofErr w:type="spellEnd"/>
                   </w:p>
                 </w:txbxContent>
               </v:textbox>
@@ -2883,12 +2827,15 @@
 </file>
 
 <file path=customXml/item1.xml><?xml version="1.0" encoding="utf-8"?>
-<?mso-contentType ?>
-<FormTemplates xmlns="http://schemas.microsoft.com/sharepoint/v3/contenttype/forms">
-  <Display>DocumentLibraryForm</Display>
-  <Edit>DocumentLibraryForm</Edit>
-  <New>DocumentLibraryForm</New>
-</FormTemplates>
+<p:properties xmlns:p="http://schemas.microsoft.com/office/2006/metadata/properties" xmlns:xsi="http://www.w3.org/2001/XMLSchema-instance" xmlns:pc="http://schemas.microsoft.com/office/infopath/2007/PartnerControls">
+  <documentManagement>
+    <TaxCatchAll xmlns="0ad0e0a9-ab9a-4e6f-9f02-d25f1222e6d5" xsi:nil="true"/>
+    <Commentaire xmlns="d486a57a-bb99-4dc9-bf99-6c7c10447675" xsi:nil="true"/>
+    <lcf76f155ced4ddcb4097134ff3c332f xmlns="d486a57a-bb99-4dc9-bf99-6c7c10447675">
+      <Terms xmlns="http://schemas.microsoft.com/office/infopath/2007/PartnerControls"/>
+    </lcf76f155ced4ddcb4097134ff3c332f>
+  </documentManagement>
+</p:properties>
 </file>
 
 <file path=customXml/item2.xml><?xml version="1.0" encoding="utf-8"?>
@@ -3155,21 +3102,21 @@
 </file>
 
 <file path=customXml/item3.xml><?xml version="1.0" encoding="utf-8"?>
-<p:properties xmlns:p="http://schemas.microsoft.com/office/2006/metadata/properties" xmlns:xsi="http://www.w3.org/2001/XMLSchema-instance" xmlns:pc="http://schemas.microsoft.com/office/infopath/2007/PartnerControls">
-  <documentManagement>
-    <TaxCatchAll xmlns="0ad0e0a9-ab9a-4e6f-9f02-d25f1222e6d5" xsi:nil="true"/>
-    <Commentaire xmlns="d486a57a-bb99-4dc9-bf99-6c7c10447675" xsi:nil="true"/>
-    <lcf76f155ced4ddcb4097134ff3c332f xmlns="d486a57a-bb99-4dc9-bf99-6c7c10447675">
-      <Terms xmlns="http://schemas.microsoft.com/office/infopath/2007/PartnerControls"/>
-    </lcf76f155ced4ddcb4097134ff3c332f>
-  </documentManagement>
-</p:properties>
+<?mso-contentType ?>
+<FormTemplates xmlns="http://schemas.microsoft.com/sharepoint/v3/contenttype/forms">
+  <Display>DocumentLibraryForm</Display>
+  <Edit>DocumentLibraryForm</Edit>
+  <New>DocumentLibraryForm</New>
+</FormTemplates>
 </file>
 
 <file path=customXml/itemProps1.xml><?xml version="1.0" encoding="utf-8"?>
-<ds:datastoreItem xmlns:ds="http://schemas.openxmlformats.org/officeDocument/2006/customXml" ds:itemID="{E5A2426F-FD9E-4C9A-9BF8-A0FCD06825F4}">
+<ds:datastoreItem xmlns:ds="http://schemas.openxmlformats.org/officeDocument/2006/customXml" ds:itemID="{6A1E9FA8-D4AB-48BA-BB29-5060FFAA5DAF}">
   <ds:schemaRefs>
-    <ds:schemaRef ds:uri="http://schemas.microsoft.com/sharepoint/v3/contenttype/forms"/>
+    <ds:schemaRef ds:uri="http://schemas.microsoft.com/office/2006/metadata/properties"/>
+    <ds:schemaRef ds:uri="http://schemas.microsoft.com/office/infopath/2007/PartnerControls"/>
+    <ds:schemaRef ds:uri="0ad0e0a9-ab9a-4e6f-9f02-d25f1222e6d5"/>
+    <ds:schemaRef ds:uri="d486a57a-bb99-4dc9-bf99-6c7c10447675"/>
   </ds:schemaRefs>
 </ds:datastoreItem>
 </file>
@@ -3194,12 +3141,9 @@
 </file>
 
 <file path=customXml/itemProps3.xml><?xml version="1.0" encoding="utf-8"?>
-<ds:datastoreItem xmlns:ds="http://schemas.openxmlformats.org/officeDocument/2006/customXml" ds:itemID="{6A1E9FA8-D4AB-48BA-BB29-5060FFAA5DAF}">
+<ds:datastoreItem xmlns:ds="http://schemas.openxmlformats.org/officeDocument/2006/customXml" ds:itemID="{E5A2426F-FD9E-4C9A-9BF8-A0FCD06825F4}">
   <ds:schemaRefs>
-    <ds:schemaRef ds:uri="http://schemas.microsoft.com/office/2006/metadata/properties"/>
-    <ds:schemaRef ds:uri="http://schemas.microsoft.com/office/infopath/2007/PartnerControls"/>
-    <ds:schemaRef ds:uri="0ad0e0a9-ab9a-4e6f-9f02-d25f1222e6d5"/>
-    <ds:schemaRef ds:uri="d486a57a-bb99-4dc9-bf99-6c7c10447675"/>
+    <ds:schemaRef ds:uri="http://schemas.microsoft.com/sharepoint/v3/contenttype/forms"/>
   </ds:schemaRefs>
 </ds:datastoreItem>
 </file>
</xml_diff>